<commit_message>
Ajout de la feature pour modifier les instruments
</commit_message>
<xml_diff>
--- a/Doc.docx
+++ b/Doc.docx
@@ -17,6 +17,18 @@
       </w:pPr>
       <w:r>
         <w:t>Commenter code</w:t>
+      </w:r>
+    </w:p>
+    <w:p>
+      <w:pPr>
+        <w:pStyle w:val="Paragraphedeliste"/>
+        <w:numPr>
+          <w:ilvl w:val="0"/>
+          <w:numId w:val="1"/>
+        </w:numPr>
+      </w:pPr>
+      <w:r>
+        <w:t>Mettre nom des méthodes, classes, packages, etc. en français sauf pour les méthodes overidde ou c’est impossible</w:t>
       </w:r>
     </w:p>
     <w:p>

</xml_diff>

<commit_message>
Modification JTables + Ajout Facture
</commit_message>
<xml_diff>
--- a/Doc.docx
+++ b/Doc.docx
@@ -112,7 +112,7 @@
         </w:numPr>
       </w:pPr>
       <w:r>
-        <w:t>Permettre de visualiser l’image de l’instrument : sélectionner une image dans les fichiers quand on créé l’instrument</w:t>
+        <w:t>Visualiser la liste des factures pour un client en particulier et pouvoir voir le détail des factures avec la liste des instruments, la quantité, le prix</w:t>
       </w:r>
     </w:p>
     <w:p>
@@ -124,7 +124,7 @@
         </w:numPr>
       </w:pPr>
       <w:r>
-        <w:t>Visualiser la liste des factures pour un client en particulier et pouvoir voir le détail des factures avec la liste des instruments, la quantité, le prix</w:t>
+        <w:t>Supprimer les méthodes en commentaires</w:t>
       </w:r>
     </w:p>
     <w:p>
@@ -136,7 +136,7 @@
         </w:numPr>
       </w:pPr>
       <w:r>
-        <w:t>Pouvoir modifier les attributs des objets de la base</w:t>
+        <w:t>Pouvoir cliquer sur le site web des marques et l’ouvrir</w:t>
       </w:r>
     </w:p>
     <w:p>
@@ -148,10 +148,7 @@
         </w:numPr>
       </w:pPr>
       <w:r>
-        <w:t>Supprimer les méthodes en commentaires</w:t>
-      </w:r>
-      <w:r>
-        <w:t xml:space="preserve"> </w:t>
+        <w:t>Mettre des noms intuitifs et agréables pour les colonnes des tableaux</w:t>
       </w:r>
     </w:p>
     <w:p/>

</xml_diff>

<commit_message>
Ajout Ligne Facture GUI
</commit_message>
<xml_diff>
--- a/Doc.docx
+++ b/Doc.docx
@@ -28,15 +28,7 @@
         </w:numPr>
       </w:pPr>
       <w:r>
-        <w:t xml:space="preserve">Mettre nom des méthodes, classes, packages, etc. en français sauf pour les méthodes </w:t>
-      </w:r>
-      <w:proofErr w:type="spellStart"/>
-      <w:r>
-        <w:t>overidde</w:t>
-      </w:r>
-      <w:proofErr w:type="spellEnd"/>
-      <w:r>
-        <w:t xml:space="preserve"> ou c’est impossible</w:t>
+        <w:t>Mettre nom des méthodes, classes, packages, etc. en français sauf pour les méthodes overidde ou c’est impossible</w:t>
       </w:r>
     </w:p>
     <w:p>
@@ -60,13 +52,8 @@
         </w:numPr>
       </w:pPr>
       <w:r>
-        <w:t xml:space="preserve">Modifier noms boutons pour juste mettre le préfixe b, ex : </w:t>
-      </w:r>
-      <w:proofErr w:type="spellStart"/>
-      <w:r>
-        <w:t>bPhoto</w:t>
-      </w:r>
-      <w:proofErr w:type="spellEnd"/>
+        <w:t>Modifier noms boutons pour juste mettre le préfixe b, ex : bPhoto</w:t>
+      </w:r>
     </w:p>
     <w:p>
       <w:pPr>
@@ -94,27 +81,14 @@
       <w:r>
         <w:t xml:space="preserve">Convention nommage : </w:t>
       </w:r>
-      <w:proofErr w:type="spellStart"/>
-      <w:r>
-        <w:t>camelCase</w:t>
-      </w:r>
-      <w:proofErr w:type="spellEnd"/>
-      <w:r>
-        <w:t xml:space="preserve"> pour attributs, paramètres et </w:t>
+      <w:r>
+        <w:t xml:space="preserve">camelCase pour attributs, paramètres et </w:t>
       </w:r>
       <w:r>
         <w:t>variables, tout</w:t>
       </w:r>
       <w:r>
-        <w:t xml:space="preserve"> en minuscule pour les packages sans _ et -, </w:t>
-      </w:r>
-      <w:proofErr w:type="spellStart"/>
-      <w:r>
-        <w:t>PascalCase</w:t>
-      </w:r>
-      <w:proofErr w:type="spellEnd"/>
-      <w:r>
-        <w:t xml:space="preserve"> pour les classes</w:t>
+        <w:t xml:space="preserve"> en minuscule pour les packages sans _ et -, PascalCase pour les classes</w:t>
       </w:r>
     </w:p>
     <w:p>
@@ -153,12 +127,6 @@
         <w:t>Supprimer les méthodes en commentaires</w:t>
       </w:r>
     </w:p>
-    <w:p/>
-    <w:p>
-      <w:r>
-        <w:t>Points importants :</w:t>
-      </w:r>
-    </w:p>
     <w:p>
       <w:pPr>
         <w:pStyle w:val="Paragraphedeliste"/>
@@ -168,15 +136,31 @@
         </w:numPr>
       </w:pPr>
       <w:r>
-        <w:t xml:space="preserve">Suppression du On </w:t>
-      </w:r>
-      <w:proofErr w:type="spellStart"/>
-      <w:r>
-        <w:t>delete</w:t>
-      </w:r>
-      <w:proofErr w:type="spellEnd"/>
-      <w:r>
-        <w:t xml:space="preserve"> Cascade</w:t>
+        <w:t xml:space="preserve">Enlever les </w:t>
+      </w:r>
+      <w:r>
+        <w:t>« </w:t>
+      </w:r>
+      <w:r>
+        <w:t>this.</w:t>
+      </w:r>
+      <w:r>
+        <w:t> »</w:t>
+      </w:r>
+      <w:r>
+        <w:t xml:space="preserve"> </w:t>
+      </w:r>
+      <w:r>
+        <w:t>s</w:t>
+      </w:r>
+      <w:r>
+        <w:t>’il n’y a pas d’ambiguïté au niveau des noms d’attributs</w:t>
+      </w:r>
+    </w:p>
+    <w:p/>
+    <w:p>
+      <w:r>
+        <w:t>Points importants :</w:t>
       </w:r>
     </w:p>
     <w:p>
@@ -188,15 +172,7 @@
         </w:numPr>
       </w:pPr>
       <w:r>
-        <w:t xml:space="preserve">Calcul du max id pour déterminer </w:t>
-      </w:r>
-      <w:proofErr w:type="spellStart"/>
-      <w:r>
-        <w:t>l’id</w:t>
-      </w:r>
-      <w:proofErr w:type="spellEnd"/>
-      <w:r>
-        <w:t xml:space="preserve"> de l’objet</w:t>
+        <w:t>Suppression du On delete Cascade</w:t>
       </w:r>
     </w:p>
     <w:p>
@@ -208,15 +184,7 @@
         </w:numPr>
       </w:pPr>
       <w:r>
-        <w:t xml:space="preserve">Utilisation de la </w:t>
-      </w:r>
-      <w:proofErr w:type="spellStart"/>
-      <w:r>
-        <w:t>library</w:t>
-      </w:r>
-      <w:proofErr w:type="spellEnd"/>
-      <w:r>
-        <w:t xml:space="preserve"> pour se connecter à la BDD</w:t>
+        <w:t>Calcul du max id pour déterminer l’id de l’objet</w:t>
       </w:r>
     </w:p>
     <w:p>
@@ -228,7 +196,7 @@
         </w:numPr>
       </w:pPr>
       <w:r>
-        <w:t>Structure des packages</w:t>
+        <w:t>Utilisation de la library pour se connecter à la BDD</w:t>
       </w:r>
     </w:p>
     <w:p>
@@ -240,15 +208,19 @@
         </w:numPr>
       </w:pPr>
       <w:r>
-        <w:t>Classe Constants dans .</w:t>
-      </w:r>
-      <w:proofErr w:type="spellStart"/>
-      <w:r>
-        <w:t>utils</w:t>
-      </w:r>
-      <w:proofErr w:type="spellEnd"/>
-      <w:r>
-        <w:t xml:space="preserve"> pour définir les constantes globales du projet</w:t>
+        <w:t>Structure des packages</w:t>
+      </w:r>
+    </w:p>
+    <w:p>
+      <w:pPr>
+        <w:pStyle w:val="Paragraphedeliste"/>
+        <w:numPr>
+          <w:ilvl w:val="0"/>
+          <w:numId w:val="1"/>
+        </w:numPr>
+      </w:pPr>
+      <w:r>
+        <w:t>Classe Constants dans .utils pour définir les constantes globales du projet</w:t>
       </w:r>
     </w:p>
     <w:sectPr>

</xml_diff>